<commit_message>
BAMS outline and paper revisions
</commit_message>
<xml_diff>
--- a/docs/BAMS_cover_letter.docx
+++ b/docs/BAMS_cover_letter.docx
@@ -164,10 +164,7 @@
         <w:t>~</w:t>
       </w:r>
       <w:r>
-        <w:t>36</w:t>
-      </w:r>
-      <w:r>
-        <w:t xml:space="preserve"> </w:t>
+        <w:t xml:space="preserve">36 </w:t>
       </w:r>
       <w:r>
         <w:t xml:space="preserve">years) and spectral solar irradiance (SSI; </w:t>
@@ -222,7 +219,12 @@
         <w:t>5 pages with approximately</w:t>
       </w:r>
       <w:r>
-        <w:t xml:space="preserve"> 10 color figures.  No electronic supplements are anticipated.</w:t>
+        <w:t xml:space="preserve"> 10 color figures.  No electronic suppl</w:t>
+      </w:r>
+      <w:bookmarkStart w:id="0" w:name="_GoBack"/>
+      <w:bookmarkEnd w:id="0"/>
+      <w:r>
+        <w:t>ements are anticipated.</w:t>
       </w:r>
     </w:p>
     <w:p>
@@ -249,21 +251,11 @@
         <w:t xml:space="preserve">and </w:t>
       </w:r>
       <w:r>
-        <w:t xml:space="preserve">Doug </w:t>
-      </w:r>
-      <w:proofErr w:type="spellStart"/>
-      <w:r>
-        <w:t>Li</w:t>
-      </w:r>
-      <w:r>
-        <w:t>ndholm</w:t>
-      </w:r>
-      <w:proofErr w:type="spellEnd"/>
-      <w:r>
-        <w:t>.</w:t>
-      </w:r>
-      <w:bookmarkStart w:id="0" w:name="_GoBack"/>
-      <w:bookmarkEnd w:id="0"/>
+        <w:t>Doug Li</w:t>
+      </w:r>
+      <w:r>
+        <w:t>ndholm.</w:t>
+      </w:r>
     </w:p>
     <w:sectPr>
       <w:pgSz w:w="12240" w:h="15840"/>

</xml_diff>